<commit_message>
Added the visualization and story second draft
Created two images for data visualization for the story from the Quartz
Chart Builder and added the story to the md file
</commit_message>
<xml_diff>
--- a/AsianWealthGap/DataViz-FirstStory.docx
+++ b/AsianWealthGap/DataViz-FirstStory.docx
@@ -12,28 +12,25 @@
         <w:rPr>
           <w:b/>
         </w:rPr>
-        <w:t>Not</w:t>
-      </w:r>
-      <w:r>
-        <w:rPr>
-          <w:b/>
-        </w:rPr>
-        <w:t xml:space="preserve"> All</w:t>
-      </w:r>
-      <w:r>
-        <w:rPr>
-          <w:b/>
-        </w:rPr>
-        <w:t xml:space="preserve"> Asians Are Wealthy</w:t>
+        <w:t>The struggles for Bangladeshis in New York Is Still On</w:t>
       </w:r>
     </w:p>
     <w:p/>
     <w:p>
       <w:r>
-        <w:t>The issues of income inequality and wealth gap revolve around the gap between White and Black or White and Hispanic but what often gets sidelined is the fourth category created</w:t>
-      </w:r>
-      <w:r>
-        <w:t xml:space="preserve"> by the Census Bureau - Asians.</w:t>
+        <w:t>Bangladeshis are the fastest growing foreign born population in New York City</w:t>
+      </w:r>
+      <w:r>
+        <w:t>.</w:t>
+      </w:r>
+      <w:r>
+        <w:t xml:space="preserve"> </w:t>
+      </w:r>
+      <w:r>
+        <w:t xml:space="preserve">With the fast growth come the problems of income inequality and poverty. The astronomical rise of almost 150 percent growth in population of Bangladeshis between last two censuses could be attributed to several sociopolitical reasons in their home country but the chief among them is the rise of economical instability in the country. These immigrants flooding into New York City for greener pastures have found an equally hard time for economic mobility in their adopted homes as well. The poverty rates among elderly and children population of Bangladeshis </w:t>
+      </w:r>
+      <w:r>
+        <w:t xml:space="preserve">are the highest according to the Asian American Federation report. </w:t>
       </w:r>
     </w:p>
     <w:p/>
@@ -46,13 +43,26 @@
         </w:rPr>
       </w:pPr>
       <w:r>
+        <w:t xml:space="preserve">Despite the large growth, Bangladeshis still do not match up to the large immigrant population from the neighboring countries of India and China. The census bureau uses broad categorization of race and ethnicity in their process. The scholars who study these numbers are often frustrated with the lack of data on the statistically less significant groups. </w:t>
+      </w:r>
+      <w:proofErr w:type="spellStart"/>
+      <w:r>
         <w:t>Annamaria</w:t>
       </w:r>
+      <w:proofErr w:type="spellEnd"/>
       <w:r>
         <w:t xml:space="preserve"> </w:t>
       </w:r>
-      <w:r>
-        <w:t xml:space="preserve">Lusardi a professor of </w:t>
+      <w:proofErr w:type="spellStart"/>
+      <w:r>
+        <w:t>Lusardi</w:t>
+      </w:r>
+      <w:proofErr w:type="spellEnd"/>
+      <w:r>
+        <w:t>, P</w:t>
+      </w:r>
+      <w:r>
+        <w:t xml:space="preserve">rofessor of </w:t>
       </w:r>
       <w:r>
         <w:rPr>
@@ -76,7 +86,41 @@
           <w:color w:val="000000"/>
           <w:shd w:val="clear" w:color="auto" w:fill="FFFFFF"/>
         </w:rPr>
-        <w:t xml:space="preserve">re a smaller group as compared to White, Black or Hispanic.” Despite the small percentage of population Asians are financially the fastest growing group. According to </w:t>
+        <w:t>re a smaller group as compared to White, Black or Hispanic.”</w:t>
+      </w:r>
+    </w:p>
+    <w:p>
+      <w:pPr>
+        <w:rPr>
+          <w:rFonts w:eastAsia="Times New Roman" w:cs="Arial"/>
+          <w:color w:val="000000"/>
+          <w:shd w:val="clear" w:color="auto" w:fill="FFFFFF"/>
+        </w:rPr>
+      </w:pPr>
+      <w:r>
+        <w:rPr>
+          <w:rFonts w:eastAsia="Times New Roman" w:cs="Arial"/>
+          <w:color w:val="000000"/>
+          <w:shd w:val="clear" w:color="auto" w:fill="FFFFFF"/>
+        </w:rPr>
+        <w:t xml:space="preserve"> </w:t>
+      </w:r>
+    </w:p>
+    <w:p>
+      <w:pPr>
+        <w:rPr>
+          <w:rFonts w:eastAsia="Times New Roman" w:cs="Arial"/>
+          <w:color w:val="000000"/>
+          <w:shd w:val="clear" w:color="auto" w:fill="FFFFFF"/>
+        </w:rPr>
+      </w:pPr>
+      <w:r>
+        <w:rPr>
+          <w:rFonts w:eastAsia="Times New Roman" w:cs="Arial"/>
+          <w:color w:val="000000"/>
+          <w:shd w:val="clear" w:color="auto" w:fill="FFFFFF"/>
+        </w:rPr>
+        <w:t xml:space="preserve">Despite the small percentage of population Asians are financially the fastest growing group. According to </w:t>
       </w:r>
       <w:r>
         <w:rPr>
@@ -144,7 +188,25 @@
           <w:color w:val="000000"/>
           <w:shd w:val="clear" w:color="auto" w:fill="FFFFFF"/>
         </w:rPr>
-        <w:t xml:space="preserve"> As an expert on financial literacy Lusardi points out that the income is not the only factor in determining the overall wealth of a group. There are other factors </w:t>
+        <w:t xml:space="preserve"> As an expert on financial literacy </w:t>
+      </w:r>
+      <w:proofErr w:type="spellStart"/>
+      <w:r>
+        <w:rPr>
+          <w:rFonts w:eastAsia="Times New Roman" w:cs="Arial"/>
+          <w:color w:val="000000"/>
+          <w:shd w:val="clear" w:color="auto" w:fill="FFFFFF"/>
+        </w:rPr>
+        <w:t>Lusardi</w:t>
+      </w:r>
+      <w:proofErr w:type="spellEnd"/>
+      <w:r>
+        <w:rPr>
+          <w:rFonts w:eastAsia="Times New Roman" w:cs="Arial"/>
+          <w:color w:val="000000"/>
+          <w:shd w:val="clear" w:color="auto" w:fill="FFFFFF"/>
+        </w:rPr>
+        <w:t xml:space="preserve"> points out that the income is not the only factor in determining the overall wealth of a group. There are other factors </w:t>
       </w:r>
       <w:r>
         <w:rPr>
@@ -154,31 +216,399 @@
         </w:rPr>
         <w:t xml:space="preserve">such as demand for skills in labor market, investments and savings. </w:t>
       </w:r>
-    </w:p>
-    <w:p>
-      <w:pPr>
-        <w:rPr>
-          <w:rFonts w:eastAsia="Times New Roman" w:cs="Arial"/>
-          <w:color w:val="000000"/>
-          <w:shd w:val="clear" w:color="auto" w:fill="FFFFFF"/>
-        </w:rPr>
-      </w:pPr>
-    </w:p>
-    <w:p>
-      <w:pPr>
-        <w:rPr>
-          <w:rFonts w:eastAsia="Times New Roman" w:cs="Arial"/>
-          <w:color w:val="000000"/>
-          <w:shd w:val="clear" w:color="auto" w:fill="FFFFFF"/>
-        </w:rPr>
-      </w:pPr>
-      <w:r>
-        <w:rPr>
-          <w:rFonts w:eastAsia="Times New Roman" w:cs="Arial"/>
-          <w:color w:val="000000"/>
-          <w:shd w:val="clear" w:color="auto" w:fill="FFFFFF"/>
-        </w:rPr>
-        <w:t>Lusardi also says that, “Other people have argued that the differences could be due to the cultural effect.” The cultural effects in question are the Saving Culture of Asians as compared to other groups. According to Pew Analysis of the data by census bureau the overall wealth of a household is $83,500 for Asians as compared to $7</w:t>
+      <w:r>
+        <w:rPr>
+          <w:rFonts w:eastAsia="Times New Roman" w:cs="Arial"/>
+          <w:color w:val="000000"/>
+          <w:shd w:val="clear" w:color="auto" w:fill="FFFFFF"/>
+        </w:rPr>
+        <w:t xml:space="preserve">Some of these factors contribute to the stark difference between Chinese and Indian immigrants as compared to Bangladeshis. Lisa </w:t>
+      </w:r>
+      <w:proofErr w:type="spellStart"/>
+      <w:r>
+        <w:rPr>
+          <w:rFonts w:eastAsia="Times New Roman" w:cs="Arial"/>
+          <w:color w:val="000000"/>
+          <w:shd w:val="clear" w:color="auto" w:fill="FFFFFF"/>
+        </w:rPr>
+        <w:t>Keister</w:t>
+      </w:r>
+      <w:proofErr w:type="spellEnd"/>
+      <w:r>
+        <w:rPr>
+          <w:rFonts w:eastAsia="Times New Roman" w:cs="Arial"/>
+          <w:color w:val="000000"/>
+          <w:shd w:val="clear" w:color="auto" w:fill="FFFFFF"/>
+        </w:rPr>
+        <w:t xml:space="preserve">, a sociologist at Duke University has been intensively studying Chinese and other Asian groups for past 10 years. She attributes the transnational investments among the Indian and Chinese as one of the major factors that differentiates them from other immigrant groups. “They would own property in their home countries as well as here,” says </w:t>
+      </w:r>
+      <w:proofErr w:type="spellStart"/>
+      <w:r>
+        <w:rPr>
+          <w:rFonts w:eastAsia="Times New Roman" w:cs="Arial"/>
+          <w:color w:val="000000"/>
+          <w:shd w:val="clear" w:color="auto" w:fill="FFFFFF"/>
+        </w:rPr>
+        <w:t>Keister</w:t>
+      </w:r>
+      <w:proofErr w:type="spellEnd"/>
+      <w:r>
+        <w:rPr>
+          <w:rFonts w:eastAsia="Times New Roman" w:cs="Arial"/>
+          <w:color w:val="000000"/>
+          <w:shd w:val="clear" w:color="auto" w:fill="FFFFFF"/>
+        </w:rPr>
+        <w:t xml:space="preserve">. </w:t>
+      </w:r>
+    </w:p>
+    <w:p>
+      <w:pPr>
+        <w:rPr>
+          <w:rFonts w:eastAsia="Times New Roman" w:cs="Arial"/>
+          <w:color w:val="000000"/>
+          <w:shd w:val="clear" w:color="auto" w:fill="FFFFFF"/>
+        </w:rPr>
+      </w:pPr>
+    </w:p>
+    <w:p>
+      <w:pPr>
+        <w:rPr>
+          <w:rFonts w:eastAsia="Times New Roman" w:cs="Arial"/>
+          <w:color w:val="000000"/>
+          <w:shd w:val="clear" w:color="auto" w:fill="FFFFFF"/>
+        </w:rPr>
+      </w:pPr>
+      <w:r>
+        <w:rPr>
+          <w:rFonts w:eastAsia="Times New Roman" w:cs="Arial"/>
+          <w:color w:val="000000"/>
+          <w:shd w:val="clear" w:color="auto" w:fill="FFFFFF"/>
+        </w:rPr>
+        <w:t xml:space="preserve">This is not possible for immigrants from Bangladesh. </w:t>
+      </w:r>
+      <w:proofErr w:type="spellStart"/>
+      <w:r>
+        <w:rPr>
+          <w:rFonts w:eastAsia="Times New Roman" w:cs="Arial"/>
+          <w:color w:val="000000"/>
+          <w:shd w:val="clear" w:color="auto" w:fill="FFFFFF"/>
+        </w:rPr>
+        <w:t>Misba</w:t>
+      </w:r>
+      <w:proofErr w:type="spellEnd"/>
+      <w:r>
+        <w:rPr>
+          <w:rFonts w:eastAsia="Times New Roman" w:cs="Arial"/>
+          <w:color w:val="000000"/>
+          <w:shd w:val="clear" w:color="auto" w:fill="FFFFFF"/>
+        </w:rPr>
+        <w:t xml:space="preserve"> </w:t>
+      </w:r>
+      <w:proofErr w:type="spellStart"/>
+      <w:r>
+        <w:rPr>
+          <w:rFonts w:eastAsia="Times New Roman" w:cs="Arial"/>
+          <w:color w:val="000000"/>
+          <w:shd w:val="clear" w:color="auto" w:fill="FFFFFF"/>
+        </w:rPr>
+        <w:t>Abdin</w:t>
+      </w:r>
+      <w:proofErr w:type="spellEnd"/>
+      <w:r>
+        <w:rPr>
+          <w:rFonts w:eastAsia="Times New Roman" w:cs="Arial"/>
+          <w:color w:val="000000"/>
+          <w:shd w:val="clear" w:color="auto" w:fill="FFFFFF"/>
+        </w:rPr>
+        <w:t xml:space="preserve"> is the co</w:t>
+      </w:r>
+      <w:r>
+        <w:rPr>
+          <w:rFonts w:eastAsia="Times New Roman" w:cs="Arial"/>
+          <w:color w:val="000000"/>
+          <w:shd w:val="clear" w:color="auto" w:fill="FFFFFF"/>
+        </w:rPr>
+        <w:t>-</w:t>
+      </w:r>
+      <w:r>
+        <w:rPr>
+          <w:rFonts w:eastAsia="Times New Roman" w:cs="Arial"/>
+          <w:color w:val="000000"/>
+          <w:shd w:val="clear" w:color="auto" w:fill="FFFFFF"/>
+        </w:rPr>
+        <w:t>founder and CEO of the Bangladeshi American Community Development and Youth Services. He has been working as a community worker and a philanthropist for past 26 years. He is part of a very close-knit communi</w:t>
+      </w:r>
+      <w:r>
+        <w:rPr>
+          <w:rFonts w:eastAsia="Times New Roman" w:cs="Arial"/>
+          <w:color w:val="000000"/>
+          <w:shd w:val="clear" w:color="auto" w:fill="FFFFFF"/>
+        </w:rPr>
+        <w:t>ty where he claims to know three out of four</w:t>
+      </w:r>
+      <w:r>
+        <w:rPr>
+          <w:rFonts w:eastAsia="Times New Roman" w:cs="Arial"/>
+          <w:color w:val="000000"/>
+          <w:shd w:val="clear" w:color="auto" w:fill="FFFFFF"/>
+        </w:rPr>
+        <w:t xml:space="preserve"> Bangladeshis in New York City. As compared to Chinese or Indian, the family sizes of Bangladeshis are twice or more with an average of four to six kids per family. “This puts a lot of financial strain on families…Even though a lot of kids go to college maybe out of ten kids two would end up going to college. The rest have to do odd jobs to make ends meet,” says </w:t>
+      </w:r>
+      <w:proofErr w:type="spellStart"/>
+      <w:r>
+        <w:rPr>
+          <w:rFonts w:eastAsia="Times New Roman" w:cs="Arial"/>
+          <w:color w:val="000000"/>
+          <w:shd w:val="clear" w:color="auto" w:fill="FFFFFF"/>
+        </w:rPr>
+        <w:t>Abdin</w:t>
+      </w:r>
+      <w:proofErr w:type="spellEnd"/>
+      <w:r>
+        <w:rPr>
+          <w:rFonts w:eastAsia="Times New Roman" w:cs="Arial"/>
+          <w:color w:val="000000"/>
+          <w:shd w:val="clear" w:color="auto" w:fill="FFFFFF"/>
+        </w:rPr>
+        <w:t xml:space="preserve">. </w:t>
+      </w:r>
+    </w:p>
+    <w:p>
+      <w:pPr>
+        <w:rPr>
+          <w:rFonts w:eastAsia="Times New Roman" w:cs="Arial"/>
+          <w:color w:val="000000"/>
+          <w:shd w:val="clear" w:color="auto" w:fill="FFFFFF"/>
+        </w:rPr>
+      </w:pPr>
+    </w:p>
+    <w:p>
+      <w:pPr>
+        <w:rPr>
+          <w:rFonts w:eastAsia="Times New Roman" w:cs="Arial"/>
+          <w:color w:val="000000"/>
+          <w:shd w:val="clear" w:color="auto" w:fill="FFFFFF"/>
+        </w:rPr>
+      </w:pPr>
+      <w:r>
+        <w:rPr>
+          <w:rFonts w:eastAsia="Times New Roman" w:cs="Arial"/>
+          <w:color w:val="000000"/>
+          <w:shd w:val="clear" w:color="auto" w:fill="FFFFFF"/>
+        </w:rPr>
+        <w:t xml:space="preserve">Bangladeshis have been coming to New York City in large numbers for only last 15 or so years. So the financial stability and </w:t>
+      </w:r>
+      <w:r>
+        <w:rPr>
+          <w:rFonts w:eastAsia="Times New Roman" w:cs="Arial"/>
+          <w:color w:val="000000"/>
+          <w:shd w:val="clear" w:color="auto" w:fill="FFFFFF"/>
+        </w:rPr>
+        <w:t xml:space="preserve">access to services are not as easily </w:t>
+      </w:r>
+      <w:r>
+        <w:rPr>
+          <w:rFonts w:eastAsia="Times New Roman" w:cs="Arial"/>
+          <w:color w:val="000000"/>
+          <w:shd w:val="clear" w:color="auto" w:fill="FFFFFF"/>
+        </w:rPr>
+        <w:lastRenderedPageBreak/>
+        <w:t xml:space="preserve">attainable to them as compared to other groups who have had their roots here for much longer.  John Wong of the Asian American Business Development Center says, “Certain groups that are more established are better organized to access the resources” referring to the differences among the subgroups. </w:t>
+      </w:r>
+      <w:r>
+        <w:rPr>
+          <w:rFonts w:eastAsia="Times New Roman" w:cs="Arial"/>
+          <w:color w:val="000000"/>
+          <w:shd w:val="clear" w:color="auto" w:fill="FFFFFF"/>
+        </w:rPr>
+        <w:t xml:space="preserve">This way, the longer one lives in America, the more prosperous one becomes seems to be true as seen in research by </w:t>
+      </w:r>
+      <w:proofErr w:type="spellStart"/>
+      <w:r>
+        <w:rPr>
+          <w:rFonts w:eastAsia="Times New Roman" w:cs="Arial"/>
+          <w:color w:val="000000"/>
+          <w:shd w:val="clear" w:color="auto" w:fill="FFFFFF"/>
+        </w:rPr>
+        <w:t>Keister</w:t>
+      </w:r>
+      <w:proofErr w:type="spellEnd"/>
+      <w:r>
+        <w:rPr>
+          <w:rFonts w:eastAsia="Times New Roman" w:cs="Arial"/>
+          <w:color w:val="000000"/>
+          <w:shd w:val="clear" w:color="auto" w:fill="FFFFFF"/>
+        </w:rPr>
+        <w:t xml:space="preserve">. </w:t>
+      </w:r>
+    </w:p>
+    <w:p>
+      <w:pPr>
+        <w:rPr>
+          <w:rFonts w:eastAsia="Times New Roman" w:cs="Arial"/>
+          <w:color w:val="000000"/>
+          <w:shd w:val="clear" w:color="auto" w:fill="FFFFFF"/>
+        </w:rPr>
+      </w:pPr>
+    </w:p>
+    <w:p>
+      <w:pPr>
+        <w:rPr>
+          <w:rFonts w:eastAsia="Times New Roman" w:cs="Arial"/>
+          <w:color w:val="000000"/>
+          <w:shd w:val="clear" w:color="auto" w:fill="FFFFFF"/>
+        </w:rPr>
+      </w:pPr>
+      <w:r>
+        <w:rPr>
+          <w:rFonts w:eastAsia="Times New Roman" w:cs="Arial"/>
+          <w:noProof/>
+          <w:color w:val="000000"/>
+          <w:shd w:val="clear" w:color="auto" w:fill="FFFFFF"/>
+          <w:lang w:val="en-IN" w:eastAsia="en-IN"/>
+        </w:rPr>
+        <w:drawing>
+          <wp:inline distT="0" distB="0" distL="0" distR="0">
+            <wp:extent cx="5486400" cy="3393440"/>
+            <wp:effectExtent l="19050" t="0" r="0" b="0"/>
+            <wp:docPr id="1" name="Picture 0" descr="Keister.png"/>
+            <wp:cNvGraphicFramePr>
+              <a:graphicFrameLocks xmlns:a="http://schemas.openxmlformats.org/drawingml/2006/main" noChangeAspect="1"/>
+            </wp:cNvGraphicFramePr>
+            <a:graphic xmlns:a="http://schemas.openxmlformats.org/drawingml/2006/main">
+              <a:graphicData uri="http://schemas.openxmlformats.org/drawingml/2006/picture">
+                <pic:pic xmlns:pic="http://schemas.openxmlformats.org/drawingml/2006/picture">
+                  <pic:nvPicPr>
+                    <pic:cNvPr id="0" name="Keister.png"/>
+                    <pic:cNvPicPr/>
+                  </pic:nvPicPr>
+                  <pic:blipFill>
+                    <a:blip r:embed="rId4"/>
+                    <a:stretch>
+                      <a:fillRect/>
+                    </a:stretch>
+                  </pic:blipFill>
+                  <pic:spPr>
+                    <a:xfrm>
+                      <a:off x="0" y="0"/>
+                      <a:ext cx="5486400" cy="3393440"/>
+                    </a:xfrm>
+                    <a:prstGeom prst="rect">
+                      <a:avLst/>
+                    </a:prstGeom>
+                  </pic:spPr>
+                </pic:pic>
+              </a:graphicData>
+            </a:graphic>
+          </wp:inline>
+        </w:drawing>
+      </w:r>
+    </w:p>
+    <w:p>
+      <w:pPr>
+        <w:rPr>
+          <w:rFonts w:eastAsia="Times New Roman" w:cs="Arial"/>
+          <w:color w:val="000000"/>
+          <w:shd w:val="clear" w:color="auto" w:fill="FFFFFF"/>
+        </w:rPr>
+      </w:pPr>
+      <w:proofErr w:type="spellStart"/>
+      <w:r>
+        <w:rPr>
+          <w:rFonts w:eastAsia="Times New Roman" w:cs="Arial"/>
+          <w:color w:val="000000"/>
+          <w:shd w:val="clear" w:color="auto" w:fill="FFFFFF"/>
+        </w:rPr>
+        <w:t>Lusardi</w:t>
+      </w:r>
+      <w:proofErr w:type="spellEnd"/>
+      <w:r>
+        <w:rPr>
+          <w:rFonts w:eastAsia="Times New Roman" w:cs="Arial"/>
+          <w:color w:val="000000"/>
+          <w:shd w:val="clear" w:color="auto" w:fill="FFFFFF"/>
+        </w:rPr>
+        <w:t xml:space="preserve"> also says that, “Other people have argued that the differences could be due to the cultural effect.” The cultur</w:t>
+      </w:r>
+      <w:r>
+        <w:rPr>
+          <w:rFonts w:eastAsia="Times New Roman" w:cs="Arial"/>
+          <w:color w:val="000000"/>
+          <w:shd w:val="clear" w:color="auto" w:fill="FFFFFF"/>
+        </w:rPr>
+        <w:t>al effects in question are the ‘saving c</w:t>
+      </w:r>
+      <w:r>
+        <w:rPr>
+          <w:rFonts w:eastAsia="Times New Roman" w:cs="Arial"/>
+          <w:color w:val="000000"/>
+          <w:shd w:val="clear" w:color="auto" w:fill="FFFFFF"/>
+        </w:rPr>
+        <w:t>ulture</w:t>
+      </w:r>
+      <w:r>
+        <w:rPr>
+          <w:rFonts w:eastAsia="Times New Roman" w:cs="Arial"/>
+          <w:color w:val="000000"/>
+          <w:shd w:val="clear" w:color="auto" w:fill="FFFFFF"/>
+        </w:rPr>
+        <w:t>’</w:t>
+      </w:r>
+      <w:r>
+        <w:rPr>
+          <w:rFonts w:eastAsia="Times New Roman" w:cs="Arial"/>
+          <w:color w:val="000000"/>
+          <w:shd w:val="clear" w:color="auto" w:fill="FFFFFF"/>
+        </w:rPr>
+        <w:t xml:space="preserve"> of Asians as compared to other groups. </w:t>
+      </w:r>
+      <w:r>
+        <w:rPr>
+          <w:rFonts w:eastAsia="Times New Roman" w:cs="Arial"/>
+          <w:color w:val="000000"/>
+          <w:shd w:val="clear" w:color="auto" w:fill="FFFFFF"/>
+        </w:rPr>
+        <w:t xml:space="preserve">Among the major ethnic groups the savings are highest among different Asian subgroups. </w:t>
+      </w:r>
+      <w:r>
+        <w:rPr>
+          <w:rFonts w:eastAsia="Times New Roman" w:cs="Arial"/>
+          <w:color w:val="000000"/>
+          <w:shd w:val="clear" w:color="auto" w:fill="FFFFFF"/>
+        </w:rPr>
+        <w:t>According to Pew Analysis of the data by census bureau the overall wealth of a household</w:t>
+      </w:r>
+      <w:r>
+        <w:rPr>
+          <w:rFonts w:eastAsia="Times New Roman" w:cs="Arial"/>
+          <w:color w:val="000000"/>
+          <w:shd w:val="clear" w:color="auto" w:fill="FFFFFF"/>
+        </w:rPr>
+        <w:t>, which includes savings, assets and income,</w:t>
+      </w:r>
+      <w:r>
+        <w:rPr>
+          <w:rFonts w:eastAsia="Times New Roman" w:cs="Arial"/>
+          <w:color w:val="000000"/>
+          <w:shd w:val="clear" w:color="auto" w:fill="FFFFFF"/>
+        </w:rPr>
+        <w:t xml:space="preserve"> is $83,500 for Asians</w:t>
+      </w:r>
+      <w:r>
+        <w:rPr>
+          <w:rFonts w:eastAsia="Times New Roman" w:cs="Arial"/>
+          <w:color w:val="000000"/>
+          <w:shd w:val="clear" w:color="auto" w:fill="FFFFFF"/>
+        </w:rPr>
+        <w:t xml:space="preserve">. Hispanic and Black populations are way behind </w:t>
+      </w:r>
+      <w:r>
+        <w:rPr>
+          <w:rFonts w:eastAsia="Times New Roman" w:cs="Arial"/>
+          <w:color w:val="000000"/>
+          <w:shd w:val="clear" w:color="auto" w:fill="FFFFFF"/>
+        </w:rPr>
+        <w:t>$7</w:t>
       </w:r>
       <w:r>
         <w:rPr>
@@ -202,73 +632,171 @@
           <w:color w:val="000000"/>
           <w:shd w:val="clear" w:color="auto" w:fill="FFFFFF"/>
         </w:rPr>
-        <w:t>00 for Hispanic and $5,730 for Black. The sizable group differences are not so stark within subgroups of d</w:t>
-      </w:r>
-      <w:r>
-        <w:rPr>
-          <w:rFonts w:eastAsia="Times New Roman" w:cs="Arial"/>
-          <w:color w:val="000000"/>
-          <w:shd w:val="clear" w:color="auto" w:fill="FFFFFF"/>
-        </w:rPr>
-        <w:t xml:space="preserve">ifferent Asian subgroups but </w:t>
-      </w:r>
-      <w:r>
-        <w:rPr>
-          <w:rFonts w:eastAsia="Times New Roman" w:cs="Arial"/>
-          <w:color w:val="000000"/>
-          <w:shd w:val="clear" w:color="auto" w:fill="FFFFFF"/>
-        </w:rPr>
-        <w:t xml:space="preserve">they </w:t>
-      </w:r>
-      <w:r>
-        <w:rPr>
-          <w:rFonts w:eastAsia="Times New Roman" w:cs="Arial"/>
-          <w:color w:val="000000"/>
-          <w:shd w:val="clear" w:color="auto" w:fill="FFFFFF"/>
-        </w:rPr>
-        <w:t xml:space="preserve">are worth noticing. The difference between median household incomes of Hmong ($42,689) and Indian ($88,000) is slightly over than double.  John Wong of the Asian American Business Development Center says, “Certain groups that are more established are better organized to access the resources” referring to the differences among the subgroups. </w:t>
-      </w:r>
-    </w:p>
-    <w:p>
-      <w:pPr>
-        <w:rPr>
-          <w:rFonts w:eastAsia="Times New Roman" w:cs="Arial"/>
-          <w:color w:val="000000"/>
-          <w:shd w:val="clear" w:color="auto" w:fill="FFFFFF"/>
-        </w:rPr>
-      </w:pPr>
-    </w:p>
-    <w:p>
-      <w:pPr>
-        <w:rPr>
-          <w:rFonts w:eastAsia="Times New Roman" w:cs="Arial"/>
-          <w:color w:val="000000"/>
-          <w:shd w:val="clear" w:color="auto" w:fill="FFFFFF"/>
-        </w:rPr>
-      </w:pPr>
-      <w:r>
-        <w:rPr>
-          <w:rFonts w:eastAsia="Times New Roman" w:cs="Arial"/>
-          <w:color w:val="000000"/>
-          <w:shd w:val="clear" w:color="auto" w:fill="FFFFFF"/>
-        </w:rPr>
-        <w:t xml:space="preserve">“If you aggregate the family income then it makes [the median household income] a little higher.” </w:t>
-      </w:r>
-      <w:r>
-        <w:rPr>
-          <w:rFonts w:eastAsia="Times New Roman" w:cs="Arial"/>
-          <w:color w:val="000000"/>
-          <w:shd w:val="clear" w:color="auto" w:fill="FFFFFF"/>
-        </w:rPr>
-        <w:t xml:space="preserve">Family sizes are bigger among Asian groupsthan other categories </w:t>
-      </w:r>
-      <w:r>
-        <w:rPr>
-          <w:rFonts w:eastAsia="Times New Roman" w:cs="Arial"/>
-          <w:color w:val="000000"/>
-          <w:shd w:val="clear" w:color="auto" w:fill="FFFFFF"/>
-        </w:rPr>
-        <w:t>and that could be a contributing factor to the higher family income statistics. Middle class populations are swelling in Asian countries of China, India, Indonesia and others. Wong thinks that this is another reason that could contribute to differences among the population. “They don’t have to go the traditional immigrant route of [working as unskilled] labor. They have earned money while in their native countries.”</w:t>
+        <w:t xml:space="preserve">00 </w:t>
+      </w:r>
+      <w:r>
+        <w:rPr>
+          <w:rFonts w:eastAsia="Times New Roman" w:cs="Arial"/>
+          <w:color w:val="000000"/>
+          <w:shd w:val="clear" w:color="auto" w:fill="FFFFFF"/>
+        </w:rPr>
+        <w:t xml:space="preserve">and $5,730 </w:t>
+      </w:r>
+      <w:r>
+        <w:rPr>
+          <w:rFonts w:eastAsia="Times New Roman" w:cs="Arial"/>
+          <w:color w:val="000000"/>
+          <w:shd w:val="clear" w:color="auto" w:fill="FFFFFF"/>
+        </w:rPr>
+        <w:t>respectively</w:t>
+      </w:r>
+      <w:r>
+        <w:rPr>
+          <w:rFonts w:eastAsia="Times New Roman" w:cs="Arial"/>
+          <w:color w:val="000000"/>
+          <w:shd w:val="clear" w:color="auto" w:fill="FFFFFF"/>
+        </w:rPr>
+        <w:t xml:space="preserve">. </w:t>
+      </w:r>
+    </w:p>
+    <w:p>
+      <w:pPr>
+        <w:rPr>
+          <w:rFonts w:eastAsia="Times New Roman" w:cs="Arial"/>
+          <w:color w:val="000000"/>
+          <w:shd w:val="clear" w:color="auto" w:fill="FFFFFF"/>
+        </w:rPr>
+      </w:pPr>
+    </w:p>
+    <w:p>
+      <w:pPr>
+        <w:rPr>
+          <w:rFonts w:eastAsia="Times New Roman" w:cs="Arial"/>
+          <w:color w:val="000000"/>
+          <w:shd w:val="clear" w:color="auto" w:fill="FFFFFF"/>
+        </w:rPr>
+      </w:pPr>
+      <w:r>
+        <w:rPr>
+          <w:rFonts w:eastAsia="Times New Roman" w:cs="Arial"/>
+          <w:color w:val="000000"/>
+          <w:shd w:val="clear" w:color="auto" w:fill="FFFFFF"/>
+        </w:rPr>
+        <w:t>Middle class populations are swelling in Asian countries of China, India, Indonesia and others. Wong thinks that this is another reason that could contribute to differences among the population. “They don’t have to go the traditional immigrant route of [working as unskilled] labor. They have earned money while in their native countries.”</w:t>
+      </w:r>
+      <w:r>
+        <w:rPr>
+          <w:rFonts w:eastAsia="Times New Roman" w:cs="Arial"/>
+          <w:color w:val="000000"/>
+          <w:shd w:val="clear" w:color="auto" w:fill="FFFFFF"/>
+        </w:rPr>
+        <w:t xml:space="preserve"> This is not the c</w:t>
+      </w:r>
+      <w:r>
+        <w:rPr>
+          <w:rFonts w:eastAsia="Times New Roman" w:cs="Arial"/>
+          <w:color w:val="000000"/>
+          <w:shd w:val="clear" w:color="auto" w:fill="FFFFFF"/>
+        </w:rPr>
+        <w:t>ase for Bangladeshis because a</w:t>
+      </w:r>
+      <w:r>
+        <w:rPr>
+          <w:rFonts w:eastAsia="Times New Roman" w:cs="Arial"/>
+          <w:color w:val="000000"/>
+          <w:shd w:val="clear" w:color="auto" w:fill="FFFFFF"/>
+        </w:rPr>
+        <w:t xml:space="preserve">s </w:t>
+      </w:r>
+      <w:proofErr w:type="spellStart"/>
+      <w:r>
+        <w:rPr>
+          <w:rFonts w:eastAsia="Times New Roman" w:cs="Arial"/>
+          <w:color w:val="000000"/>
+          <w:shd w:val="clear" w:color="auto" w:fill="FFFFFF"/>
+        </w:rPr>
+        <w:t>Abdin</w:t>
+      </w:r>
+      <w:proofErr w:type="spellEnd"/>
+      <w:r>
+        <w:rPr>
+          <w:rFonts w:eastAsia="Times New Roman" w:cs="Arial"/>
+          <w:color w:val="000000"/>
+          <w:shd w:val="clear" w:color="auto" w:fill="FFFFFF"/>
+        </w:rPr>
+        <w:t xml:space="preserve"> says</w:t>
+      </w:r>
+      <w:r>
+        <w:rPr>
+          <w:rFonts w:eastAsia="Times New Roman" w:cs="Arial"/>
+          <w:color w:val="000000"/>
+          <w:shd w:val="clear" w:color="auto" w:fill="FFFFFF"/>
+        </w:rPr>
+        <w:t>,</w:t>
+      </w:r>
+      <w:r>
+        <w:rPr>
+          <w:rFonts w:eastAsia="Times New Roman" w:cs="Arial"/>
+          <w:color w:val="000000"/>
+          <w:shd w:val="clear" w:color="auto" w:fill="FFFFFF"/>
+        </w:rPr>
+        <w:t xml:space="preserve"> “</w:t>
+      </w:r>
+      <w:r>
+        <w:rPr>
+          <w:rFonts w:eastAsia="Times New Roman" w:cs="Arial"/>
+          <w:color w:val="000000"/>
+          <w:shd w:val="clear" w:color="auto" w:fill="FFFFFF"/>
+        </w:rPr>
+        <w:t>M</w:t>
+      </w:r>
+      <w:r>
+        <w:rPr>
+          <w:rFonts w:eastAsia="Times New Roman" w:cs="Arial"/>
+          <w:color w:val="000000"/>
+          <w:shd w:val="clear" w:color="auto" w:fill="FFFFFF"/>
+        </w:rPr>
+        <w:t xml:space="preserve">ost of </w:t>
+      </w:r>
+      <w:r>
+        <w:rPr>
+          <w:rFonts w:eastAsia="Times New Roman" w:cs="Arial"/>
+          <w:color w:val="000000"/>
+          <w:shd w:val="clear" w:color="auto" w:fill="FFFFFF"/>
+        </w:rPr>
+        <w:t>[</w:t>
+      </w:r>
+      <w:r>
+        <w:rPr>
+          <w:rFonts w:eastAsia="Times New Roman" w:cs="Arial"/>
+          <w:color w:val="000000"/>
+          <w:shd w:val="clear" w:color="auto" w:fill="FFFFFF"/>
+        </w:rPr>
+        <w:t>Bangladeshis</w:t>
+      </w:r>
+      <w:r>
+        <w:rPr>
+          <w:rFonts w:eastAsia="Times New Roman" w:cs="Arial"/>
+          <w:color w:val="000000"/>
+          <w:shd w:val="clear" w:color="auto" w:fill="FFFFFF"/>
+        </w:rPr>
+        <w:t>]</w:t>
+      </w:r>
+      <w:r>
+        <w:rPr>
+          <w:rFonts w:eastAsia="Times New Roman" w:cs="Arial"/>
+          <w:color w:val="000000"/>
+          <w:shd w:val="clear" w:color="auto" w:fill="FFFFFF"/>
+        </w:rPr>
+        <w:t xml:space="preserve"> who come here are straight out of farm.</w:t>
+      </w:r>
+      <w:r>
+        <w:rPr>
+          <w:rFonts w:eastAsia="Times New Roman" w:cs="Arial"/>
+          <w:color w:val="000000"/>
+          <w:shd w:val="clear" w:color="auto" w:fill="FFFFFF"/>
+        </w:rPr>
+        <w:t xml:space="preserve">” They cannot fulfill the demand for high-skilled jobs and end up doing the low-skilled labor. </w:t>
       </w:r>
     </w:p>
     <w:p>
@@ -310,51 +838,8 @@
           <w:color w:val="000000"/>
           <w:shd w:val="clear" w:color="auto" w:fill="FFFFFF"/>
         </w:rPr>
-        <w:t>While the proportion of poor seniors dropped from 31.3 percent to 25.3 between the last two censuses, the ratio still remains high among particular subgroups such as Bangladeshis and Chinese</w:t>
-      </w:r>
-      <w:r>
-        <w:rPr>
-          <w:rFonts w:eastAsia="Times New Roman" w:cs="Arial"/>
-          <w:color w:val="000000"/>
-          <w:shd w:val="clear" w:color="auto" w:fill="FFFFFF"/>
-        </w:rPr>
-        <w:t xml:space="preserve">. </w:t>
-      </w:r>
-    </w:p>
-    <w:p>
-      <w:pPr>
-        <w:rPr>
-          <w:rFonts w:eastAsia="Times New Roman" w:cs="Arial"/>
-          <w:color w:val="000000"/>
-          <w:shd w:val="clear" w:color="auto" w:fill="FFFFFF"/>
-        </w:rPr>
-      </w:pPr>
-    </w:p>
-    <w:p>
-      <w:pPr>
-        <w:rPr>
-          <w:rFonts w:eastAsia="Times New Roman" w:cs="Arial"/>
-          <w:color w:val="000000"/>
-          <w:shd w:val="clear" w:color="auto" w:fill="FFFFFF"/>
-        </w:rPr>
-      </w:pPr>
-      <w:r>
-        <w:rPr>
-          <w:rFonts w:eastAsia="Times New Roman" w:cs="Arial"/>
-          <w:color w:val="000000"/>
-          <w:shd w:val="clear" w:color="auto" w:fill="FFFFFF"/>
-        </w:rPr>
-        <w:t xml:space="preserve">[TK: Howard Shih (Census Programs Director, AAFNY), </w:t>
-      </w:r>
-    </w:p>
-    <w:p>
-      <w:pPr>
-        <w:rPr>
-          <w:rFonts w:eastAsia="Times New Roman" w:cs="Arial"/>
-          <w:color w:val="000000"/>
-          <w:shd w:val="clear" w:color="auto" w:fill="FFFFFF"/>
-        </w:rPr>
-      </w:pPr>
+        <w:t xml:space="preserve">While the </w:t>
+      </w:r>
       <w:r>
         <w:rPr>
           <w:rFonts w:eastAsia="Times New Roman" w:cs="Arial"/>
@@ -362,44 +847,184 @@
           <w:shd w:val="clear" w:color="auto" w:fill="FFFFFF"/>
         </w:rPr>
         <w:lastRenderedPageBreak/>
-        <w:t>Interview setup for Thursday, The information from Howard Shih would pertain to the specifics about demographics in New York City. Particularly, the senior population in New York</w:t>
-      </w:r>
-      <w:r>
-        <w:rPr>
-          <w:rFonts w:eastAsia="Times New Roman" w:cs="Arial"/>
-          <w:color w:val="000000"/>
-          <w:shd w:val="clear" w:color="auto" w:fill="FFFFFF"/>
-        </w:rPr>
-        <w:t>]</w:t>
-      </w:r>
-    </w:p>
-    <w:p>
-      <w:pPr>
-        <w:rPr>
-          <w:rFonts w:eastAsia="Times New Roman" w:cs="Arial"/>
-          <w:color w:val="000000"/>
-          <w:shd w:val="clear" w:color="auto" w:fill="FFFFFF"/>
-        </w:rPr>
-      </w:pPr>
-    </w:p>
-    <w:p>
-      <w:pPr>
-        <w:rPr>
-          <w:rFonts w:eastAsia="Times New Roman" w:cs="Arial"/>
-          <w:color w:val="000000"/>
-          <w:shd w:val="clear" w:color="auto" w:fill="FFFFFF"/>
-        </w:rPr>
-      </w:pPr>
-    </w:p>
-    <w:p>
-      <w:pPr>
-        <w:rPr>
-          <w:rFonts w:eastAsia="Times New Roman" w:cs="Arial"/>
-          <w:color w:val="000000"/>
-          <w:shd w:val="clear" w:color="auto" w:fill="FFFFFF"/>
-        </w:rPr>
-      </w:pPr>
-      <w:hyperlink r:id="rId4" w:history="1">
+        <w:t xml:space="preserve">proportion of poor seniors </w:t>
+      </w:r>
+      <w:r>
+        <w:rPr>
+          <w:rFonts w:eastAsia="Times New Roman" w:cs="Arial"/>
+          <w:color w:val="000000"/>
+          <w:shd w:val="clear" w:color="auto" w:fill="FFFFFF"/>
+        </w:rPr>
+        <w:t>is stable around 18 percent for the general population, Bangladeshi seniors have not seen any significant drop in their poverty.</w:t>
+      </w:r>
+      <w:r>
+        <w:rPr>
+          <w:rFonts w:eastAsia="Times New Roman" w:cs="Arial"/>
+          <w:color w:val="000000"/>
+          <w:shd w:val="clear" w:color="auto" w:fill="FFFFFF"/>
+        </w:rPr>
+        <w:t xml:space="preserve"> </w:t>
+      </w:r>
+      <w:r>
+        <w:rPr>
+          <w:rFonts w:eastAsia="Times New Roman" w:cs="Arial"/>
+          <w:color w:val="000000"/>
+          <w:shd w:val="clear" w:color="auto" w:fill="FFFFFF"/>
+        </w:rPr>
+        <w:t xml:space="preserve">The situation is even worse for the children with almost 42 percent children living in poverty in our city. </w:t>
+      </w:r>
+    </w:p>
+    <w:p>
+      <w:pPr>
+        <w:rPr>
+          <w:rFonts w:eastAsia="Times New Roman" w:cs="Arial"/>
+          <w:color w:val="000000"/>
+          <w:shd w:val="clear" w:color="auto" w:fill="FFFFFF"/>
+        </w:rPr>
+      </w:pPr>
+    </w:p>
+    <w:p>
+      <w:pPr>
+        <w:rPr>
+          <w:rFonts w:eastAsia="Times New Roman" w:cs="Arial"/>
+          <w:color w:val="000000"/>
+          <w:shd w:val="clear" w:color="auto" w:fill="FFFFFF"/>
+        </w:rPr>
+      </w:pPr>
+      <w:r>
+        <w:rPr>
+          <w:rFonts w:eastAsia="Times New Roman" w:cs="Arial"/>
+          <w:color w:val="000000"/>
+          <w:shd w:val="clear" w:color="auto" w:fill="FFFFFF"/>
+        </w:rPr>
+        <w:t xml:space="preserve">Despite all the numbers and data staring us in the face </w:t>
+      </w:r>
+      <w:proofErr w:type="spellStart"/>
+      <w:r>
+        <w:rPr>
+          <w:rFonts w:eastAsia="Times New Roman" w:cs="Arial"/>
+          <w:color w:val="000000"/>
+          <w:shd w:val="clear" w:color="auto" w:fill="FFFFFF"/>
+        </w:rPr>
+        <w:t>Abdin</w:t>
+      </w:r>
+      <w:proofErr w:type="spellEnd"/>
+      <w:r>
+        <w:rPr>
+          <w:rFonts w:eastAsia="Times New Roman" w:cs="Arial"/>
+          <w:color w:val="000000"/>
+          <w:shd w:val="clear" w:color="auto" w:fill="FFFFFF"/>
+        </w:rPr>
+        <w:t xml:space="preserve"> remains hopeful for the future generations. He lists the most famous Bangladeshis: from architect of One World Trade Center to co-founder of </w:t>
+      </w:r>
+      <w:proofErr w:type="spellStart"/>
+      <w:r>
+        <w:rPr>
+          <w:rFonts w:eastAsia="Times New Roman" w:cs="Arial"/>
+          <w:color w:val="000000"/>
+          <w:shd w:val="clear" w:color="auto" w:fill="FFFFFF"/>
+        </w:rPr>
+        <w:t>Youtube</w:t>
+      </w:r>
+      <w:proofErr w:type="spellEnd"/>
+      <w:r>
+        <w:rPr>
+          <w:rFonts w:eastAsia="Times New Roman" w:cs="Arial"/>
+          <w:color w:val="000000"/>
+          <w:shd w:val="clear" w:color="auto" w:fill="FFFFFF"/>
+        </w:rPr>
+        <w:t xml:space="preserve">. The number of Bangladeshi kids getting admissions in Ivy League universities slip of his tongue very easily. </w:t>
+      </w:r>
+    </w:p>
+    <w:p>
+      <w:pPr>
+        <w:rPr>
+          <w:rFonts w:eastAsia="Times New Roman" w:cs="Arial"/>
+          <w:color w:val="000000"/>
+          <w:shd w:val="clear" w:color="auto" w:fill="FFFFFF"/>
+        </w:rPr>
+      </w:pPr>
+    </w:p>
+    <w:p>
+      <w:pPr>
+        <w:rPr>
+          <w:rFonts w:eastAsia="Times New Roman" w:cs="Arial"/>
+          <w:color w:val="000000"/>
+          <w:shd w:val="clear" w:color="auto" w:fill="FFFFFF"/>
+        </w:rPr>
+      </w:pPr>
+      <w:r>
+        <w:rPr>
+          <w:rFonts w:eastAsia="Times New Roman" w:cs="Arial"/>
+          <w:color w:val="000000"/>
+          <w:shd w:val="clear" w:color="auto" w:fill="FFFFFF"/>
+        </w:rPr>
+        <w:t>“Even though [we] might have only one meal a day, we are hardworking people…We’ll do fine.”</w:t>
+      </w:r>
+    </w:p>
+    <w:p>
+      <w:pPr>
+        <w:rPr>
+          <w:rFonts w:eastAsia="Times New Roman" w:cs="Arial"/>
+          <w:color w:val="000000"/>
+          <w:shd w:val="clear" w:color="auto" w:fill="FFFFFF"/>
+        </w:rPr>
+      </w:pPr>
+    </w:p>
+    <w:p>
+      <w:pPr>
+        <w:rPr>
+          <w:rFonts w:eastAsia="Times New Roman" w:cs="Arial"/>
+          <w:color w:val="000000"/>
+          <w:shd w:val="clear" w:color="auto" w:fill="FFFFFF"/>
+        </w:rPr>
+      </w:pPr>
+    </w:p>
+    <w:p>
+      <w:pPr>
+        <w:rPr>
+          <w:rFonts w:eastAsia="Times New Roman" w:cs="Arial"/>
+          <w:color w:val="000000"/>
+          <w:shd w:val="clear" w:color="auto" w:fill="FFFFFF"/>
+        </w:rPr>
+      </w:pPr>
+    </w:p>
+    <w:p>
+      <w:pPr>
+        <w:rPr>
+          <w:rFonts w:eastAsia="Times New Roman" w:cs="Arial"/>
+          <w:color w:val="000000"/>
+          <w:shd w:val="clear" w:color="auto" w:fill="FFFFFF"/>
+        </w:rPr>
+      </w:pPr>
+    </w:p>
+    <w:p>
+      <w:pPr>
+        <w:rPr>
+          <w:rFonts w:eastAsia="Times New Roman" w:cs="Arial"/>
+          <w:color w:val="000000"/>
+          <w:shd w:val="clear" w:color="auto" w:fill="FFFFFF"/>
+        </w:rPr>
+      </w:pPr>
+    </w:p>
+    <w:p>
+      <w:pPr>
+        <w:rPr>
+          <w:rFonts w:eastAsia="Times New Roman" w:cs="Arial"/>
+          <w:color w:val="000000"/>
+          <w:shd w:val="clear" w:color="auto" w:fill="FFFFFF"/>
+        </w:rPr>
+      </w:pPr>
+    </w:p>
+    <w:p>
+      <w:pPr>
+        <w:rPr>
+          <w:rFonts w:eastAsia="Times New Roman" w:cs="Arial"/>
+          <w:color w:val="000000"/>
+          <w:shd w:val="clear" w:color="auto" w:fill="FFFFFF"/>
+        </w:rPr>
+      </w:pPr>
+      <w:hyperlink r:id="rId5" w:history="1">
         <w:r>
           <w:rPr>
             <w:rStyle w:val="Hyperlink"/>
@@ -418,7 +1043,7 @@
           <w:shd w:val="clear" w:color="auto" w:fill="FFFFFF"/>
         </w:rPr>
       </w:pPr>
-      <w:hyperlink r:id="rId5" w:anchor="other-asian-americans" w:history="1">
+      <w:hyperlink r:id="rId6" w:anchor="other-asian-americans" w:history="1">
         <w:r>
           <w:rPr>
             <w:rStyle w:val="Hyperlink"/>
@@ -437,7 +1062,7 @@
           <w:shd w:val="clear" w:color="auto" w:fill="FFFFFF"/>
         </w:rPr>
       </w:pPr>
-      <w:hyperlink r:id="rId6" w:history="1">
+      <w:hyperlink r:id="rId7" w:history="1">
         <w:r>
           <w:rPr>
             <w:rStyle w:val="Hyperlink"/>
@@ -456,7 +1081,7 @@
           <w:shd w:val="clear" w:color="auto" w:fill="FFFFFF"/>
         </w:rPr>
       </w:pPr>
-      <w:hyperlink r:id="rId7" w:history="1">
+      <w:hyperlink r:id="rId8" w:history="1">
         <w:r>
           <w:rPr>
             <w:rStyle w:val="Hyperlink"/>
@@ -475,7 +1100,7 @@
           <w:shd w:val="clear" w:color="auto" w:fill="FFFFFF"/>
         </w:rPr>
       </w:pPr>
-      <w:hyperlink r:id="rId8" w:history="1">
+      <w:hyperlink r:id="rId9" w:history="1">
         <w:r>
           <w:rPr>
             <w:rStyle w:val="Hyperlink"/>
@@ -701,6 +1326,33 @@
     <w:rPr>
       <w:color w:val="0000FF" w:themeColor="hyperlink"/>
       <w:u w:val="single"/>
+    </w:rPr>
+  </w:style>
+  <w:style w:type="paragraph" w:styleId="BalloonText">
+    <w:name w:val="Balloon Text"/>
+    <w:basedOn w:val="Normal"/>
+    <w:link w:val="BalloonTextChar"/>
+    <w:uiPriority w:val="99"/>
+    <w:semiHidden/>
+    <w:unhideWhenUsed/>
+    <w:rsid w:val="00137D6C"/>
+    <w:rPr>
+      <w:rFonts w:ascii="Tahoma" w:hAnsi="Tahoma" w:cs="Tahoma"/>
+      <w:sz w:val="16"/>
+      <w:szCs w:val="16"/>
+    </w:rPr>
+  </w:style>
+  <w:style w:type="character" w:customStyle="1" w:styleId="BalloonTextChar">
+    <w:name w:val="Balloon Text Char"/>
+    <w:basedOn w:val="DefaultParagraphFont"/>
+    <w:link w:val="BalloonText"/>
+    <w:uiPriority w:val="99"/>
+    <w:semiHidden/>
+    <w:rsid w:val="00137D6C"/>
+    <w:rPr>
+      <w:rFonts w:ascii="Tahoma" w:hAnsi="Tahoma" w:cs="Tahoma"/>
+      <w:sz w:val="16"/>
+      <w:szCs w:val="16"/>
     </w:rPr>
   </w:style>
 </w:styles>

</xml_diff>